<commit_message>
updated the project output and timetable
</commit_message>
<xml_diff>
--- a/riycf_planning.docx
+++ b/riycf_planning.docx
@@ -488,7 +488,1605 @@
       </w:r>
     </w:p>
     <w:bookmarkEnd w:id="29"/>
-    <w:bookmarkStart w:id="32" w:name="reference-documents-and-reading"/>
+    <w:bookmarkStart w:id="30" w:name="project-plan"/>
+    <w:p>
+      <w:pPr>
+        <w:pStyle w:val="Heading2"/>
+      </w:pPr>
+      <w:r>
+        <w:t xml:space="preserve">Project Plan</w:t>
+      </w:r>
+    </w:p>
+    <w:tbl>
+      <w:tblPr>
+        <w:tblStyle w:val="Table"/>
+        <w:tblW w:type="pct" w:w="5000.0"/>
+        <w:tblLook w:firstRow="1" w:lastRow="0" w:firstColumn="0" w:lastColumn="0" w:noHBand="0" w:noVBand="0" w:val="0020"/>
+      </w:tblPr>
+      <w:tblGrid>
+        <w:gridCol w:w="465"/>
+        <w:gridCol w:w="2329"/>
+        <w:gridCol w:w="2329"/>
+        <w:gridCol w:w="1397"/>
+        <w:gridCol w:w="1397"/>
+      </w:tblGrid>
+      <w:tr>
+        <w:tc>
+          <w:p>
+            <w:pPr>
+              <w:pStyle w:val="Compact"/>
+              <w:jc w:val="left"/>
+            </w:pPr>
+            <w:r>
+              <w:rPr>
+                <w:bCs/>
+                <w:b/>
+              </w:rPr>
+              <w:t xml:space="preserve">No.</w:t>
+            </w:r>
+          </w:p>
+        </w:tc>
+        <w:tc>
+          <w:p>
+            <w:pPr>
+              <w:pStyle w:val="Compact"/>
+              <w:jc w:val="left"/>
+            </w:pPr>
+            <w:r>
+              <w:rPr>
+                <w:bCs/>
+                <w:b/>
+              </w:rPr>
+              <w:t xml:space="preserve">Activity Description</w:t>
+            </w:r>
+          </w:p>
+        </w:tc>
+        <w:tc>
+          <w:p>
+            <w:pPr>
+              <w:pStyle w:val="Compact"/>
+              <w:jc w:val="left"/>
+            </w:pPr>
+            <w:r>
+              <w:rPr>
+                <w:bCs/>
+                <w:b/>
+              </w:rPr>
+              <w:t xml:space="preserve">Responsible Person</w:t>
+            </w:r>
+          </w:p>
+        </w:tc>
+        <w:tc>
+          <w:p>
+            <w:pPr>
+              <w:pStyle w:val="Compact"/>
+              <w:jc w:val="left"/>
+            </w:pPr>
+            <w:r>
+              <w:rPr>
+                <w:bCs/>
+                <w:b/>
+              </w:rPr>
+              <w:t xml:space="preserve">Time-line</w:t>
+            </w:r>
+          </w:p>
+        </w:tc>
+        <w:tc>
+          <w:p>
+            <w:pPr>
+              <w:pStyle w:val="Compact"/>
+              <w:jc w:val="left"/>
+            </w:pPr>
+            <w:r>
+              <w:rPr>
+                <w:bCs/>
+                <w:b/>
+              </w:rPr>
+              <w:t xml:space="preserve">Deadline</w:t>
+            </w:r>
+          </w:p>
+        </w:tc>
+      </w:tr>
+      <w:tr>
+        <w:tc>
+          <w:p>
+            <w:pPr>
+              <w:pStyle w:val="Compact"/>
+              <w:jc w:val="left"/>
+            </w:pPr>
+            <w:r>
+              <w:t xml:space="preserve">1</w:t>
+            </w:r>
+          </w:p>
+        </w:tc>
+        <w:tc>
+          <w:p>
+            <w:pPr>
+              <w:pStyle w:val="Compact"/>
+              <w:jc w:val="left"/>
+            </w:pPr>
+            <w:r>
+              <w:t xml:space="preserve">Project kick-off meeting</w:t>
+            </w:r>
+          </w:p>
+        </w:tc>
+        <w:tc>
+          <w:p>
+            <w:pPr>
+              <w:pStyle w:val="Compact"/>
+              <w:jc w:val="left"/>
+            </w:pPr>
+            <w:r>
+              <w:t xml:space="preserve">Professor Rebecca Wolfe  Nicholus Tint Zaw</w:t>
+            </w:r>
+          </w:p>
+        </w:tc>
+        <w:tc>
+          <w:p>
+            <w:pPr>
+              <w:pStyle w:val="Compact"/>
+              <w:jc w:val="left"/>
+            </w:pPr>
+            <w:r>
+              <w:t xml:space="preserve">28th-31th March</w:t>
+            </w:r>
+          </w:p>
+        </w:tc>
+        <w:tc>
+          <w:p>
+            <w:pPr>
+              <w:pStyle w:val="Compact"/>
+              <w:jc w:val="left"/>
+            </w:pPr>
+            <w:r>
+              <w:t xml:space="preserve">TBC</w:t>
+            </w:r>
+          </w:p>
+        </w:tc>
+      </w:tr>
+      <w:tr>
+        <w:tc>
+          <w:p/>
+        </w:tc>
+        <w:tc>
+          <w:p>
+            <w:pPr>
+              <w:pStyle w:val="Compact"/>
+              <w:jc w:val="left"/>
+            </w:pPr>
+            <w:r>
+              <w:rPr>
+                <w:bCs/>
+                <w:b/>
+              </w:rPr>
+              <w:t xml:space="preserve">Step 1</w:t>
+            </w:r>
+          </w:p>
+        </w:tc>
+        <w:tc>
+          <w:p/>
+        </w:tc>
+        <w:tc>
+          <w:p/>
+        </w:tc>
+        <w:tc>
+          <w:p/>
+        </w:tc>
+      </w:tr>
+      <w:tr>
+        <w:tc>
+          <w:p>
+            <w:pPr>
+              <w:pStyle w:val="Compact"/>
+              <w:jc w:val="left"/>
+            </w:pPr>
+            <w:r>
+              <w:t xml:space="preserve">2</w:t>
+            </w:r>
+          </w:p>
+        </w:tc>
+        <w:tc>
+          <w:p>
+            <w:pPr>
+              <w:pStyle w:val="Compact"/>
+              <w:jc w:val="left"/>
+            </w:pPr>
+            <w:r>
+              <w:t xml:space="preserve">XLS form programming</w:t>
+            </w:r>
+          </w:p>
+        </w:tc>
+        <w:tc>
+          <w:p>
+            <w:pPr>
+              <w:pStyle w:val="Compact"/>
+              <w:jc w:val="left"/>
+            </w:pPr>
+            <w:r>
+              <w:t xml:space="preserve">Nicholus Tint Zaw</w:t>
+            </w:r>
+          </w:p>
+        </w:tc>
+        <w:tc>
+          <w:p>
+            <w:pPr>
+              <w:pStyle w:val="Compact"/>
+              <w:jc w:val="left"/>
+            </w:pPr>
+            <w:r>
+              <w:t xml:space="preserve">28th-30th March</w:t>
+            </w:r>
+          </w:p>
+        </w:tc>
+        <w:tc>
+          <w:p>
+            <w:pPr>
+              <w:pStyle w:val="Compact"/>
+              <w:jc w:val="left"/>
+            </w:pPr>
+            <w:r>
+              <w:t xml:space="preserve">1st April</w:t>
+            </w:r>
+          </w:p>
+        </w:tc>
+      </w:tr>
+      <w:tr>
+        <w:tc>
+          <w:p>
+            <w:pPr>
+              <w:pStyle w:val="Compact"/>
+              <w:jc w:val="left"/>
+            </w:pPr>
+            <w:r>
+              <w:t xml:space="preserve">3</w:t>
+            </w:r>
+          </w:p>
+        </w:tc>
+        <w:tc>
+          <w:p>
+            <w:pPr>
+              <w:pStyle w:val="Compact"/>
+              <w:jc w:val="left"/>
+            </w:pPr>
+            <w:r>
+              <w:t xml:space="preserve">Review XLS programming</w:t>
+            </w:r>
+          </w:p>
+        </w:tc>
+        <w:tc>
+          <w:p>
+            <w:pPr>
+              <w:pStyle w:val="Compact"/>
+              <w:jc w:val="left"/>
+            </w:pPr>
+            <w:r>
+              <w:t xml:space="preserve">Ernest Guevarra</w:t>
+            </w:r>
+          </w:p>
+        </w:tc>
+        <w:tc>
+          <w:p>
+            <w:pPr>
+              <w:pStyle w:val="Compact"/>
+              <w:jc w:val="left"/>
+            </w:pPr>
+            <w:r>
+              <w:t xml:space="preserve">31th March - 1st April</w:t>
+            </w:r>
+          </w:p>
+        </w:tc>
+        <w:tc>
+          <w:p>
+            <w:pPr>
+              <w:pStyle w:val="Compact"/>
+              <w:jc w:val="left"/>
+            </w:pPr>
+            <w:r>
+              <w:t xml:space="preserve">1st April</w:t>
+            </w:r>
+          </w:p>
+        </w:tc>
+      </w:tr>
+      <w:tr>
+        <w:tc>
+          <w:p/>
+        </w:tc>
+        <w:tc>
+          <w:p>
+            <w:pPr>
+              <w:pStyle w:val="Compact"/>
+              <w:jc w:val="left"/>
+            </w:pPr>
+            <w:r>
+              <w:rPr>
+                <w:bCs/>
+                <w:b/>
+              </w:rPr>
+              <w:t xml:space="preserve">Step 2</w:t>
+            </w:r>
+          </w:p>
+        </w:tc>
+        <w:tc>
+          <w:p/>
+        </w:tc>
+        <w:tc>
+          <w:p/>
+        </w:tc>
+        <w:tc>
+          <w:p/>
+        </w:tc>
+      </w:tr>
+      <w:tr>
+        <w:tc>
+          <w:p>
+            <w:pPr>
+              <w:pStyle w:val="Compact"/>
+              <w:jc w:val="left"/>
+            </w:pPr>
+            <w:r>
+              <w:t xml:space="preserve">4</w:t>
+            </w:r>
+          </w:p>
+        </w:tc>
+        <w:tc>
+          <w:p>
+            <w:pPr>
+              <w:pStyle w:val="Compact"/>
+              <w:jc w:val="left"/>
+            </w:pPr>
+            <w:r>
+              <w:t xml:space="preserve">Breastfeeding indicators development</w:t>
+            </w:r>
+          </w:p>
+        </w:tc>
+        <w:tc>
+          <w:p>
+            <w:pPr>
+              <w:pStyle w:val="Compact"/>
+              <w:jc w:val="left"/>
+            </w:pPr>
+            <w:r>
+              <w:t xml:space="preserve">Nicholus Tint Zaw</w:t>
+            </w:r>
+          </w:p>
+        </w:tc>
+        <w:tc>
+          <w:p>
+            <w:pPr>
+              <w:pStyle w:val="Compact"/>
+              <w:jc w:val="left"/>
+            </w:pPr>
+            <w:r>
+              <w:t xml:space="preserve">4th-6th April</w:t>
+            </w:r>
+          </w:p>
+        </w:tc>
+        <w:tc>
+          <w:p>
+            <w:pPr>
+              <w:pStyle w:val="Compact"/>
+              <w:jc w:val="left"/>
+            </w:pPr>
+            <w:r>
+              <w:t xml:space="preserve">6th April</w:t>
+            </w:r>
+          </w:p>
+        </w:tc>
+      </w:tr>
+      <w:tr>
+        <w:tc>
+          <w:p>
+            <w:pPr>
+              <w:pStyle w:val="Compact"/>
+              <w:jc w:val="left"/>
+            </w:pPr>
+            <w:r>
+              <w:t xml:space="preserve">5</w:t>
+            </w:r>
+          </w:p>
+        </w:tc>
+        <w:tc>
+          <w:p>
+            <w:pPr>
+              <w:pStyle w:val="Compact"/>
+              <w:jc w:val="left"/>
+            </w:pPr>
+            <w:r>
+              <w:t xml:space="preserve">Breastfeeding indicators  code review</w:t>
+            </w:r>
+          </w:p>
+        </w:tc>
+        <w:tc>
+          <w:p>
+            <w:pPr>
+              <w:pStyle w:val="Compact"/>
+              <w:jc w:val="left"/>
+            </w:pPr>
+            <w:r>
+              <w:t xml:space="preserve">Ernest Guevarra</w:t>
+            </w:r>
+          </w:p>
+        </w:tc>
+        <w:tc>
+          <w:p>
+            <w:pPr>
+              <w:pStyle w:val="Compact"/>
+              <w:jc w:val="left"/>
+            </w:pPr>
+            <w:r>
+              <w:t xml:space="preserve">7th - 8th April</w:t>
+            </w:r>
+          </w:p>
+        </w:tc>
+        <w:tc>
+          <w:p>
+            <w:pPr>
+              <w:pStyle w:val="Compact"/>
+              <w:jc w:val="left"/>
+            </w:pPr>
+            <w:r>
+              <w:t xml:space="preserve">8th April</w:t>
+            </w:r>
+          </w:p>
+        </w:tc>
+      </w:tr>
+      <w:tr>
+        <w:tc>
+          <w:p>
+            <w:pPr>
+              <w:pStyle w:val="Compact"/>
+              <w:jc w:val="left"/>
+            </w:pPr>
+            <w:r>
+              <w:t xml:space="preserve">6</w:t>
+            </w:r>
+          </w:p>
+        </w:tc>
+        <w:tc>
+          <w:p>
+            <w:pPr>
+              <w:pStyle w:val="Compact"/>
+              <w:jc w:val="left"/>
+            </w:pPr>
+            <w:r>
+              <w:t xml:space="preserve">Project Progress Meeting</w:t>
+            </w:r>
+          </w:p>
+        </w:tc>
+        <w:tc>
+          <w:p>
+            <w:pPr>
+              <w:pStyle w:val="Compact"/>
+              <w:jc w:val="left"/>
+            </w:pPr>
+            <w:r>
+              <w:t xml:space="preserve">Professor Rebecca Wolfe  Nicholus Tint Zaw</w:t>
+            </w:r>
+          </w:p>
+        </w:tc>
+        <w:tc>
+          <w:p>
+            <w:pPr>
+              <w:pStyle w:val="Compact"/>
+              <w:jc w:val="left"/>
+            </w:pPr>
+            <w:r>
+              <w:t xml:space="preserve">11th-15th April</w:t>
+            </w:r>
+          </w:p>
+        </w:tc>
+        <w:tc>
+          <w:p>
+            <w:pPr>
+              <w:pStyle w:val="Compact"/>
+              <w:jc w:val="left"/>
+            </w:pPr>
+            <w:r>
+              <w:t xml:space="preserve">TBC</w:t>
+            </w:r>
+          </w:p>
+        </w:tc>
+      </w:tr>
+      <w:tr>
+        <w:tc>
+          <w:p/>
+        </w:tc>
+        <w:tc>
+          <w:p>
+            <w:pPr>
+              <w:pStyle w:val="Compact"/>
+              <w:jc w:val="left"/>
+            </w:pPr>
+            <w:r>
+              <w:rPr>
+                <w:bCs/>
+                <w:b/>
+              </w:rPr>
+              <w:t xml:space="preserve">Step 3</w:t>
+            </w:r>
+          </w:p>
+        </w:tc>
+        <w:tc>
+          <w:p/>
+        </w:tc>
+        <w:tc>
+          <w:p/>
+        </w:tc>
+        <w:tc>
+          <w:p/>
+        </w:tc>
+      </w:tr>
+      <w:tr>
+        <w:tc>
+          <w:p>
+            <w:pPr>
+              <w:pStyle w:val="Compact"/>
+              <w:jc w:val="left"/>
+            </w:pPr>
+            <w:r>
+              <w:t xml:space="preserve">7</w:t>
+            </w:r>
+          </w:p>
+        </w:tc>
+        <w:tc>
+          <w:p>
+            <w:pPr>
+              <w:pStyle w:val="Compact"/>
+              <w:jc w:val="left"/>
+            </w:pPr>
+            <w:r>
+              <w:t xml:space="preserve">Complementary indicators development</w:t>
+            </w:r>
+          </w:p>
+        </w:tc>
+        <w:tc>
+          <w:p>
+            <w:pPr>
+              <w:pStyle w:val="Compact"/>
+              <w:jc w:val="left"/>
+            </w:pPr>
+            <w:r>
+              <w:t xml:space="preserve">Nicholus Tint Zaw</w:t>
+            </w:r>
+          </w:p>
+        </w:tc>
+        <w:tc>
+          <w:p>
+            <w:pPr>
+              <w:pStyle w:val="Compact"/>
+              <w:jc w:val="left"/>
+            </w:pPr>
+            <w:r>
+              <w:t xml:space="preserve">11th-13th April</w:t>
+            </w:r>
+          </w:p>
+        </w:tc>
+        <w:tc>
+          <w:p>
+            <w:pPr>
+              <w:pStyle w:val="Compact"/>
+              <w:jc w:val="left"/>
+            </w:pPr>
+            <w:r>
+              <w:t xml:space="preserve">13th April</w:t>
+            </w:r>
+          </w:p>
+        </w:tc>
+      </w:tr>
+      <w:tr>
+        <w:tc>
+          <w:p>
+            <w:pPr>
+              <w:pStyle w:val="Compact"/>
+              <w:jc w:val="left"/>
+            </w:pPr>
+            <w:r>
+              <w:t xml:space="preserve">8</w:t>
+            </w:r>
+          </w:p>
+        </w:tc>
+        <w:tc>
+          <w:p>
+            <w:pPr>
+              <w:pStyle w:val="Compact"/>
+              <w:jc w:val="left"/>
+            </w:pPr>
+            <w:r>
+              <w:t xml:space="preserve">Complementary indicators  code review</w:t>
+            </w:r>
+          </w:p>
+        </w:tc>
+        <w:tc>
+          <w:p>
+            <w:pPr>
+              <w:pStyle w:val="Compact"/>
+              <w:jc w:val="left"/>
+            </w:pPr>
+            <w:r>
+              <w:t xml:space="preserve">Ernest Guevarra</w:t>
+            </w:r>
+          </w:p>
+        </w:tc>
+        <w:tc>
+          <w:p>
+            <w:pPr>
+              <w:pStyle w:val="Compact"/>
+              <w:jc w:val="left"/>
+            </w:pPr>
+            <w:r>
+              <w:t xml:space="preserve">14th - 15th April</w:t>
+            </w:r>
+          </w:p>
+        </w:tc>
+        <w:tc>
+          <w:p>
+            <w:pPr>
+              <w:pStyle w:val="Compact"/>
+              <w:jc w:val="left"/>
+            </w:pPr>
+            <w:r>
+              <w:t xml:space="preserve">15th April</w:t>
+            </w:r>
+          </w:p>
+        </w:tc>
+      </w:tr>
+      <w:tr>
+        <w:tc>
+          <w:p/>
+        </w:tc>
+        <w:tc>
+          <w:p>
+            <w:pPr>
+              <w:pStyle w:val="Compact"/>
+              <w:jc w:val="left"/>
+            </w:pPr>
+            <w:r>
+              <w:rPr>
+                <w:bCs/>
+                <w:b/>
+              </w:rPr>
+              <w:t xml:space="preserve">Step 4</w:t>
+            </w:r>
+          </w:p>
+        </w:tc>
+        <w:tc>
+          <w:p/>
+        </w:tc>
+        <w:tc>
+          <w:p/>
+        </w:tc>
+        <w:tc>
+          <w:p/>
+        </w:tc>
+      </w:tr>
+      <w:tr>
+        <w:tc>
+          <w:p>
+            <w:pPr>
+              <w:pStyle w:val="Compact"/>
+              <w:jc w:val="left"/>
+            </w:pPr>
+            <w:r>
+              <w:t xml:space="preserve">9</w:t>
+            </w:r>
+          </w:p>
+        </w:tc>
+        <w:tc>
+          <w:p>
+            <w:pPr>
+              <w:pStyle w:val="Compact"/>
+              <w:jc w:val="left"/>
+            </w:pPr>
+            <w:r>
+              <w:t xml:space="preserve">Development of R Documentation File (Vignettes)</w:t>
+            </w:r>
+          </w:p>
+        </w:tc>
+        <w:tc>
+          <w:p>
+            <w:pPr>
+              <w:pStyle w:val="Compact"/>
+              <w:jc w:val="left"/>
+            </w:pPr>
+            <w:r>
+              <w:t xml:space="preserve">Nicholus Tint Zaw</w:t>
+            </w:r>
+          </w:p>
+        </w:tc>
+        <w:tc>
+          <w:p>
+            <w:pPr>
+              <w:pStyle w:val="Compact"/>
+              <w:jc w:val="left"/>
+            </w:pPr>
+            <w:r>
+              <w:t xml:space="preserve">18th-22th April</w:t>
+            </w:r>
+          </w:p>
+        </w:tc>
+        <w:tc>
+          <w:p>
+            <w:pPr>
+              <w:pStyle w:val="Compact"/>
+              <w:jc w:val="left"/>
+            </w:pPr>
+            <w:r>
+              <w:t xml:space="preserve">22th April</w:t>
+            </w:r>
+          </w:p>
+        </w:tc>
+      </w:tr>
+      <w:tr>
+        <w:tc>
+          <w:p>
+            <w:pPr>
+              <w:pStyle w:val="Compact"/>
+              <w:jc w:val="left"/>
+            </w:pPr>
+            <w:r>
+              <w:t xml:space="preserve">10</w:t>
+            </w:r>
+          </w:p>
+        </w:tc>
+        <w:tc>
+          <w:p>
+            <w:pPr>
+              <w:pStyle w:val="Compact"/>
+              <w:jc w:val="left"/>
+            </w:pPr>
+            <w:r>
+              <w:t xml:space="preserve">Project Progress Meeting</w:t>
+            </w:r>
+          </w:p>
+        </w:tc>
+        <w:tc>
+          <w:p>
+            <w:pPr>
+              <w:pStyle w:val="Compact"/>
+              <w:jc w:val="left"/>
+            </w:pPr>
+            <w:r>
+              <w:t xml:space="preserve">Professor Rebecca Wolfe  Nicholus Tint Zaw</w:t>
+            </w:r>
+          </w:p>
+        </w:tc>
+        <w:tc>
+          <w:p>
+            <w:pPr>
+              <w:pStyle w:val="Compact"/>
+              <w:jc w:val="left"/>
+            </w:pPr>
+            <w:r>
+              <w:t xml:space="preserve">25th-29th April</w:t>
+            </w:r>
+          </w:p>
+        </w:tc>
+        <w:tc>
+          <w:p>
+            <w:pPr>
+              <w:pStyle w:val="Compact"/>
+              <w:jc w:val="left"/>
+            </w:pPr>
+            <w:r>
+              <w:t xml:space="preserve">TBC</w:t>
+            </w:r>
+          </w:p>
+        </w:tc>
+      </w:tr>
+      <w:tr>
+        <w:tc>
+          <w:p>
+            <w:pPr>
+              <w:pStyle w:val="Compact"/>
+              <w:jc w:val="left"/>
+            </w:pPr>
+            <w:r>
+              <w:t xml:space="preserve">11</w:t>
+            </w:r>
+          </w:p>
+        </w:tc>
+        <w:tc>
+          <w:p>
+            <w:pPr>
+              <w:pStyle w:val="Compact"/>
+              <w:jc w:val="left"/>
+            </w:pPr>
+            <w:r>
+              <w:t xml:space="preserve">R Documentation File  (Vignettes) review</w:t>
+            </w:r>
+          </w:p>
+        </w:tc>
+        <w:tc>
+          <w:p>
+            <w:pPr>
+              <w:pStyle w:val="Compact"/>
+              <w:jc w:val="left"/>
+            </w:pPr>
+            <w:r>
+              <w:t xml:space="preserve">Ernest Guevarra</w:t>
+            </w:r>
+          </w:p>
+        </w:tc>
+        <w:tc>
+          <w:p>
+            <w:pPr>
+              <w:pStyle w:val="Compact"/>
+              <w:jc w:val="left"/>
+            </w:pPr>
+            <w:r>
+              <w:t xml:space="preserve">25th-29th Apri</w:t>
+            </w:r>
+          </w:p>
+        </w:tc>
+        <w:tc>
+          <w:p>
+            <w:pPr>
+              <w:pStyle w:val="Compact"/>
+              <w:jc w:val="left"/>
+            </w:pPr>
+            <w:r>
+              <w:t xml:space="preserve">29th April</w:t>
+            </w:r>
+          </w:p>
+        </w:tc>
+      </w:tr>
+      <w:tr>
+        <w:tc>
+          <w:p/>
+        </w:tc>
+        <w:tc>
+          <w:p>
+            <w:pPr>
+              <w:pStyle w:val="Compact"/>
+              <w:jc w:val="left"/>
+            </w:pPr>
+            <w:r>
+              <w:rPr>
+                <w:bCs/>
+                <w:b/>
+              </w:rPr>
+              <w:t xml:space="preserve">Step 5</w:t>
+            </w:r>
+          </w:p>
+        </w:tc>
+        <w:tc>
+          <w:p/>
+        </w:tc>
+        <w:tc>
+          <w:p/>
+        </w:tc>
+        <w:tc>
+          <w:p/>
+        </w:tc>
+      </w:tr>
+      <w:tr>
+        <w:tc>
+          <w:p>
+            <w:pPr>
+              <w:pStyle w:val="Compact"/>
+              <w:jc w:val="left"/>
+            </w:pPr>
+            <w:r>
+              <w:t xml:space="preserve">12</w:t>
+            </w:r>
+          </w:p>
+        </w:tc>
+        <w:tc>
+          <w:p>
+            <w:pPr>
+              <w:pStyle w:val="Compact"/>
+              <w:jc w:val="left"/>
+            </w:pPr>
+            <w:r>
+              <w:t xml:space="preserve">Final Review on R-package  (prepare for CRAN submission)</w:t>
+            </w:r>
+          </w:p>
+        </w:tc>
+        <w:tc>
+          <w:p>
+            <w:pPr>
+              <w:pStyle w:val="Compact"/>
+              <w:jc w:val="left"/>
+            </w:pPr>
+            <w:r>
+              <w:t xml:space="preserve">Nicholus Tint Zaw</w:t>
+            </w:r>
+          </w:p>
+        </w:tc>
+        <w:tc>
+          <w:p>
+            <w:pPr>
+              <w:pStyle w:val="Compact"/>
+              <w:jc w:val="left"/>
+            </w:pPr>
+            <w:r>
+              <w:t xml:space="preserve">2nd-6th May</w:t>
+            </w:r>
+          </w:p>
+        </w:tc>
+        <w:tc>
+          <w:p>
+            <w:pPr>
+              <w:pStyle w:val="Compact"/>
+              <w:jc w:val="left"/>
+            </w:pPr>
+            <w:r>
+              <w:t xml:space="preserve">6th May</w:t>
+            </w:r>
+          </w:p>
+        </w:tc>
+      </w:tr>
+      <w:tr>
+        <w:tc>
+          <w:p>
+            <w:pPr>
+              <w:pStyle w:val="Compact"/>
+              <w:jc w:val="left"/>
+            </w:pPr>
+            <w:r>
+              <w:t xml:space="preserve">13</w:t>
+            </w:r>
+          </w:p>
+        </w:tc>
+        <w:tc>
+          <w:p>
+            <w:pPr>
+              <w:pStyle w:val="Compact"/>
+              <w:jc w:val="left"/>
+            </w:pPr>
+            <w:r>
+              <w:t xml:space="preserve">Project Progress Meeting</w:t>
+            </w:r>
+          </w:p>
+        </w:tc>
+        <w:tc>
+          <w:p>
+            <w:pPr>
+              <w:pStyle w:val="Compact"/>
+              <w:jc w:val="left"/>
+            </w:pPr>
+            <w:r>
+              <w:t xml:space="preserve">Professor Rebecca Wolfe  Nicholus Tint Zaw</w:t>
+            </w:r>
+          </w:p>
+        </w:tc>
+        <w:tc>
+          <w:p>
+            <w:pPr>
+              <w:pStyle w:val="Compact"/>
+              <w:jc w:val="left"/>
+            </w:pPr>
+            <w:r>
+              <w:t xml:space="preserve">9th-13th May</w:t>
+            </w:r>
+          </w:p>
+        </w:tc>
+        <w:tc>
+          <w:p>
+            <w:pPr>
+              <w:pStyle w:val="Compact"/>
+              <w:jc w:val="left"/>
+            </w:pPr>
+            <w:r>
+              <w:t xml:space="preserve">TBC</w:t>
+            </w:r>
+          </w:p>
+        </w:tc>
+      </w:tr>
+      <w:tr>
+        <w:tc>
+          <w:p>
+            <w:pPr>
+              <w:pStyle w:val="Compact"/>
+              <w:jc w:val="left"/>
+            </w:pPr>
+            <w:r>
+              <w:t xml:space="preserve">14</w:t>
+            </w:r>
+          </w:p>
+        </w:tc>
+        <w:tc>
+          <w:p>
+            <w:pPr>
+              <w:pStyle w:val="Compact"/>
+              <w:jc w:val="left"/>
+            </w:pPr>
+            <w:r>
+              <w:t xml:space="preserve">Project Website Development</w:t>
+            </w:r>
+          </w:p>
+        </w:tc>
+        <w:tc>
+          <w:p>
+            <w:pPr>
+              <w:pStyle w:val="Compact"/>
+              <w:jc w:val="left"/>
+            </w:pPr>
+            <w:r>
+              <w:t xml:space="preserve">Nicholus Tint Zaw</w:t>
+            </w:r>
+          </w:p>
+        </w:tc>
+        <w:tc>
+          <w:p>
+            <w:pPr>
+              <w:pStyle w:val="Compact"/>
+              <w:jc w:val="left"/>
+            </w:pPr>
+            <w:r>
+              <w:t xml:space="preserve">9th-11th May</w:t>
+            </w:r>
+          </w:p>
+        </w:tc>
+        <w:tc>
+          <w:p>
+            <w:pPr>
+              <w:pStyle w:val="Compact"/>
+              <w:jc w:val="left"/>
+            </w:pPr>
+            <w:r>
+              <w:t xml:space="preserve">11th May</w:t>
+            </w:r>
+          </w:p>
+        </w:tc>
+      </w:tr>
+      <w:tr>
+        <w:tc>
+          <w:p>
+            <w:pPr>
+              <w:pStyle w:val="Compact"/>
+              <w:jc w:val="left"/>
+            </w:pPr>
+            <w:r>
+              <w:t xml:space="preserve">15</w:t>
+            </w:r>
+          </w:p>
+        </w:tc>
+        <w:tc>
+          <w:p>
+            <w:pPr>
+              <w:pStyle w:val="Compact"/>
+              <w:jc w:val="left"/>
+            </w:pPr>
+            <w:r>
+              <w:t xml:space="preserve">Project Website  code review</w:t>
+            </w:r>
+          </w:p>
+        </w:tc>
+        <w:tc>
+          <w:p>
+            <w:pPr>
+              <w:pStyle w:val="Compact"/>
+              <w:jc w:val="left"/>
+            </w:pPr>
+            <w:r>
+              <w:t xml:space="preserve">Ernest Guevarra</w:t>
+            </w:r>
+          </w:p>
+        </w:tc>
+        <w:tc>
+          <w:p>
+            <w:pPr>
+              <w:pStyle w:val="Compact"/>
+              <w:jc w:val="left"/>
+            </w:pPr>
+            <w:r>
+              <w:t xml:space="preserve">12th - 13th May</w:t>
+            </w:r>
+          </w:p>
+        </w:tc>
+        <w:tc>
+          <w:p>
+            <w:pPr>
+              <w:pStyle w:val="Compact"/>
+              <w:jc w:val="left"/>
+            </w:pPr>
+            <w:r>
+              <w:t xml:space="preserve">13th May</w:t>
+            </w:r>
+          </w:p>
+        </w:tc>
+      </w:tr>
+      <w:tr>
+        <w:tc>
+          <w:p/>
+        </w:tc>
+        <w:tc>
+          <w:p>
+            <w:pPr>
+              <w:pStyle w:val="Compact"/>
+              <w:jc w:val="left"/>
+            </w:pPr>
+            <w:r>
+              <w:rPr>
+                <w:bCs/>
+                <w:b/>
+              </w:rPr>
+              <w:t xml:space="preserve">Step 6</w:t>
+            </w:r>
+          </w:p>
+        </w:tc>
+        <w:tc>
+          <w:p/>
+        </w:tc>
+        <w:tc>
+          <w:p/>
+        </w:tc>
+        <w:tc>
+          <w:p/>
+        </w:tc>
+      </w:tr>
+      <w:tr>
+        <w:tc>
+          <w:p>
+            <w:pPr>
+              <w:pStyle w:val="Compact"/>
+              <w:jc w:val="left"/>
+            </w:pPr>
+            <w:r>
+              <w:t xml:space="preserve">16</w:t>
+            </w:r>
+          </w:p>
+        </w:tc>
+        <w:tc>
+          <w:p>
+            <w:pPr>
+              <w:pStyle w:val="Compact"/>
+              <w:jc w:val="left"/>
+            </w:pPr>
+            <w:r>
+              <w:t xml:space="preserve">Shiny App Development (concept note)</w:t>
+            </w:r>
+          </w:p>
+        </w:tc>
+        <w:tc>
+          <w:p>
+            <w:pPr>
+              <w:pStyle w:val="Compact"/>
+              <w:jc w:val="left"/>
+            </w:pPr>
+            <w:r>
+              <w:t xml:space="preserve">Nicholus Tint Zaw</w:t>
+            </w:r>
+          </w:p>
+        </w:tc>
+        <w:tc>
+          <w:p>
+            <w:pPr>
+              <w:pStyle w:val="Compact"/>
+              <w:jc w:val="left"/>
+            </w:pPr>
+            <w:r>
+              <w:t xml:space="preserve">16th-20th May</w:t>
+            </w:r>
+          </w:p>
+        </w:tc>
+        <w:tc>
+          <w:p>
+            <w:pPr>
+              <w:pStyle w:val="Compact"/>
+              <w:jc w:val="left"/>
+            </w:pPr>
+            <w:r>
+              <w:t xml:space="preserve">20th May</w:t>
+            </w:r>
+          </w:p>
+        </w:tc>
+      </w:tr>
+      <w:tr>
+        <w:tc>
+          <w:p>
+            <w:pPr>
+              <w:pStyle w:val="Compact"/>
+              <w:jc w:val="left"/>
+            </w:pPr>
+            <w:r>
+              <w:t xml:space="preserve">17</w:t>
+            </w:r>
+          </w:p>
+        </w:tc>
+        <w:tc>
+          <w:p>
+            <w:pPr>
+              <w:pStyle w:val="Compact"/>
+              <w:jc w:val="left"/>
+            </w:pPr>
+            <w:r>
+              <w:t xml:space="preserve">Project Progress Meeting</w:t>
+            </w:r>
+          </w:p>
+        </w:tc>
+        <w:tc>
+          <w:p>
+            <w:pPr>
+              <w:pStyle w:val="Compact"/>
+              <w:jc w:val="left"/>
+            </w:pPr>
+            <w:r>
+              <w:t xml:space="preserve">Professor Rebecca Wolfe  Nicholus Tint Zaw</w:t>
+            </w:r>
+          </w:p>
+        </w:tc>
+        <w:tc>
+          <w:p>
+            <w:pPr>
+              <w:pStyle w:val="Compact"/>
+              <w:jc w:val="left"/>
+            </w:pPr>
+            <w:r>
+              <w:t xml:space="preserve">23th-27th May</w:t>
+            </w:r>
+          </w:p>
+        </w:tc>
+        <w:tc>
+          <w:p>
+            <w:pPr>
+              <w:pStyle w:val="Compact"/>
+              <w:jc w:val="left"/>
+            </w:pPr>
+            <w:r>
+              <w:t xml:space="preserve">TBC</w:t>
+            </w:r>
+          </w:p>
+        </w:tc>
+      </w:tr>
+      <w:tr>
+        <w:tc>
+          <w:p>
+            <w:pPr>
+              <w:pStyle w:val="Compact"/>
+              <w:jc w:val="left"/>
+            </w:pPr>
+            <w:r>
+              <w:t xml:space="preserve">18</w:t>
+            </w:r>
+          </w:p>
+        </w:tc>
+        <w:tc>
+          <w:p>
+            <w:pPr>
+              <w:pStyle w:val="Compact"/>
+              <w:jc w:val="left"/>
+            </w:pPr>
+            <w:r>
+              <w:t xml:space="preserve">Shiny App Development  Concept note review</w:t>
+            </w:r>
+          </w:p>
+        </w:tc>
+        <w:tc>
+          <w:p>
+            <w:pPr>
+              <w:pStyle w:val="Compact"/>
+              <w:jc w:val="left"/>
+            </w:pPr>
+            <w:r>
+              <w:t xml:space="preserve">Ernest Guevarra</w:t>
+            </w:r>
+          </w:p>
+        </w:tc>
+        <w:tc>
+          <w:p>
+            <w:pPr>
+              <w:pStyle w:val="Compact"/>
+              <w:jc w:val="left"/>
+            </w:pPr>
+            <w:r>
+              <w:t xml:space="preserve">23th-27th May</w:t>
+            </w:r>
+          </w:p>
+        </w:tc>
+        <w:tc>
+          <w:p>
+            <w:pPr>
+              <w:pStyle w:val="Compact"/>
+              <w:jc w:val="left"/>
+            </w:pPr>
+            <w:r>
+              <w:t xml:space="preserve">27th May</w:t>
+            </w:r>
+          </w:p>
+        </w:tc>
+      </w:tr>
+      <w:tr>
+        <w:tc>
+          <w:p>
+            <w:pPr>
+              <w:pStyle w:val="Compact"/>
+              <w:jc w:val="left"/>
+            </w:pPr>
+            <w:r>
+              <w:t xml:space="preserve">19</w:t>
+            </w:r>
+          </w:p>
+        </w:tc>
+        <w:tc>
+          <w:p>
+            <w:pPr>
+              <w:pStyle w:val="Compact"/>
+              <w:jc w:val="left"/>
+            </w:pPr>
+            <w:r>
+              <w:t xml:space="preserve">R-package and Website Launching</w:t>
+            </w:r>
+          </w:p>
+        </w:tc>
+        <w:tc>
+          <w:p>
+            <w:pPr>
+              <w:pStyle w:val="Compact"/>
+              <w:jc w:val="left"/>
+            </w:pPr>
+            <w:r>
+              <w:t xml:space="preserve">All</w:t>
+            </w:r>
+          </w:p>
+        </w:tc>
+        <w:tc>
+          <w:p>
+            <w:pPr>
+              <w:pStyle w:val="Compact"/>
+              <w:jc w:val="left"/>
+            </w:pPr>
+            <w:r>
+              <w:t xml:space="preserve">30th-31th May</w:t>
+            </w:r>
+          </w:p>
+        </w:tc>
+        <w:tc>
+          <w:p>
+            <w:pPr>
+              <w:pStyle w:val="Compact"/>
+              <w:jc w:val="left"/>
+            </w:pPr>
+            <w:r>
+              <w:t xml:space="preserve">31th May</w:t>
+            </w:r>
+          </w:p>
+        </w:tc>
+      </w:tr>
+    </w:tbl>
+    <w:bookmarkEnd w:id="30"/>
+    <w:bookmarkStart w:id="31" w:name="project-outputs"/>
+    <w:p>
+      <w:pPr>
+        <w:pStyle w:val="Heading2"/>
+      </w:pPr>
+      <w:r>
+        <w:t xml:space="preserve">Project Outputs</w:t>
+      </w:r>
+    </w:p>
+    <w:p>
+      <w:pPr>
+        <w:pStyle w:val="FirstParagraph"/>
+      </w:pPr>
+      <w:r>
+        <w:rPr>
+          <w:bCs/>
+          <w:b/>
+        </w:rPr>
+        <w:t xml:space="preserve">Output-1: XLS programming form for standard IYCF indicators questionnaires</w:t>
+      </w:r>
+    </w:p>
+    <w:p>
+      <w:pPr>
+        <w:pStyle w:val="BodyText"/>
+      </w:pPr>
+      <w:r>
+        <w:t xml:space="preserve">Ready to deploy XLS programming form for any XLS form supported platform (for example, SurveyCTO, ONA, ODK, KoboToolbox, etc.). A brief user guide will be provided as part of the output, and the form will be also published on the</w:t>
+      </w:r>
+      <w:r>
+        <w:t xml:space="preserve"> </w:t>
+      </w:r>
+      <w:r>
+        <w:rPr>
+          <w:rStyle w:val="VerbatimChar"/>
+        </w:rPr>
+        <w:t xml:space="preserve">riycf-package</w:t>
+      </w:r>
+      <w:r>
+        <w:t xml:space="preserve"> </w:t>
+      </w:r>
+      <w:r>
+        <w:t xml:space="preserve">website.</w:t>
+      </w:r>
+    </w:p>
+    <w:p>
+      <w:pPr>
+        <w:pStyle w:val="BodyText"/>
+      </w:pPr>
+      <w:r>
+        <w:rPr>
+          <w:bCs/>
+          <w:b/>
+        </w:rPr>
+        <w:t xml:space="preserve">Output-2:</w:t>
+      </w:r>
+      <w:r>
+        <w:rPr>
+          <w:bCs/>
+          <w:b/>
+        </w:rPr>
+        <w:t xml:space="preserve"> </w:t>
+      </w:r>
+      <w:r>
+        <w:rPr>
+          <w:rStyle w:val="VerbatimChar"/>
+          <w:bCs/>
+          <w:b/>
+        </w:rPr>
+        <w:t xml:space="preserve">riycf-package</w:t>
+      </w:r>
+    </w:p>
+    <w:p>
+      <w:pPr>
+        <w:pStyle w:val="BodyText"/>
+      </w:pPr>
+      <w:r>
+        <w:t xml:space="preserve">The</w:t>
+      </w:r>
+      <w:r>
+        <w:t xml:space="preserve"> </w:t>
+      </w:r>
+      <w:r>
+        <w:rPr>
+          <w:rStyle w:val="VerbatimChar"/>
+        </w:rPr>
+        <w:t xml:space="preserve">r-function</w:t>
+      </w:r>
+      <w:r>
+        <w:t xml:space="preserve"> </w:t>
+      </w:r>
+      <w:r>
+        <w:t xml:space="preserve">package calculates all the IYCF indicators provided in the WHO guideline. Each function will be performed to check the type of input parameters variables are consistent with the kind of variable to calculate the IYCF indicator variable. If not, the error message will be provided to notify the user to check the input parameter variables. If there were no issues with the input parameters, the indicator calculation process would continue, and the respective IYCF indicator will be returned as the final output of each function.</w:t>
+      </w:r>
+    </w:p>
+    <w:p>
+      <w:pPr>
+        <w:pStyle w:val="BodyText"/>
+      </w:pPr>
+      <w:r>
+        <w:t xml:space="preserve">The additional variables check function will be available for the user who uses the XLS form provided by our package. This function will check whether the required variables’ names are present in the provided data frame or not, and those variables have the correct variable type to calculate the IYCF indicators.</w:t>
+      </w:r>
+    </w:p>
+    <w:p>
+      <w:pPr>
+        <w:pStyle w:val="BodyText"/>
+      </w:pPr>
+      <w:r>
+        <w:rPr>
+          <w:bCs/>
+          <w:b/>
+        </w:rPr>
+        <w:t xml:space="preserve">Output-3:</w:t>
+      </w:r>
+      <w:r>
+        <w:rPr>
+          <w:bCs/>
+          <w:b/>
+        </w:rPr>
+        <w:t xml:space="preserve"> </w:t>
+      </w:r>
+      <w:r>
+        <w:rPr>
+          <w:rStyle w:val="VerbatimChar"/>
+          <w:bCs/>
+          <w:b/>
+        </w:rPr>
+        <w:t xml:space="preserve">r-package</w:t>
+      </w:r>
+      <w:r>
+        <w:rPr>
+          <w:bCs/>
+          <w:b/>
+        </w:rPr>
+        <w:t xml:space="preserve"> </w:t>
+      </w:r>
+      <w:r>
+        <w:rPr>
+          <w:bCs/>
+          <w:b/>
+        </w:rPr>
+        <w:t xml:space="preserve">Guideline Website</w:t>
+      </w:r>
+    </w:p>
+    <w:p>
+      <w:pPr>
+        <w:pStyle w:val="BodyText"/>
+      </w:pPr>
+      <w:r>
+        <w:t xml:space="preserve">This website will host information about XLS form and</w:t>
+      </w:r>
+      <w:r>
+        <w:t xml:space="preserve"> </w:t>
+      </w:r>
+      <w:r>
+        <w:rPr>
+          <w:rStyle w:val="VerbatimChar"/>
+        </w:rPr>
+        <w:t xml:space="preserve">riycf-package</w:t>
+      </w:r>
+      <w:r>
+        <w:t xml:space="preserve"> </w:t>
+      </w:r>
+      <w:r>
+        <w:t xml:space="preserve">and articles which explain the step-by-step demonstration on the usage of the XLS form and r-package. The shiny app link will be provided on that website.</w:t>
+      </w:r>
+    </w:p>
+    <w:p>
+      <w:pPr>
+        <w:pStyle w:val="BodyText"/>
+      </w:pPr>
+      <w:r>
+        <w:rPr>
+          <w:bCs/>
+          <w:b/>
+        </w:rPr>
+        <w:t xml:space="preserve">Output-4:</w:t>
+      </w:r>
+      <w:r>
+        <w:rPr>
+          <w:bCs/>
+          <w:b/>
+        </w:rPr>
+        <w:t xml:space="preserve"> </w:t>
+      </w:r>
+      <w:r>
+        <w:rPr>
+          <w:rStyle w:val="VerbatimChar"/>
+          <w:bCs/>
+          <w:b/>
+        </w:rPr>
+        <w:t xml:space="preserve">riycf Shiny App</w:t>
+      </w:r>
+      <w:r>
+        <w:rPr>
+          <w:bCs/>
+          <w:b/>
+        </w:rPr>
+        <w:t xml:space="preserve"> </w:t>
+      </w:r>
+      <w:r>
+        <w:rPr>
+          <w:bCs/>
+          <w:b/>
+        </w:rPr>
+        <w:t xml:space="preserve">Concept Note</w:t>
+      </w:r>
+    </w:p>
+    <w:p>
+      <w:pPr>
+        <w:pStyle w:val="BodyText"/>
+      </w:pPr>
+      <w:r>
+        <w:t xml:space="preserve">This concept note will help map out the feature and function of the</w:t>
+      </w:r>
+      <w:r>
+        <w:t xml:space="preserve"> </w:t>
+      </w:r>
+      <w:r>
+        <w:rPr>
+          <w:rStyle w:val="VerbatimChar"/>
+        </w:rPr>
+        <w:t xml:space="preserve">riycf shiny app,</w:t>
+      </w:r>
+      <w:r>
+        <w:t xml:space="preserve"> </w:t>
+      </w:r>
+      <w:r>
+        <w:t xml:space="preserve">which continues to work after this project. The main idea of this shiny app is to provide the ’riycf-package</w:t>
+      </w:r>
+      <w:r>
+        <w:rPr>
+          <w:rStyle w:val="VerbatimChar"/>
+        </w:rPr>
+        <w:t xml:space="preserve">to the user community who don't wish to use statistical software</w:t>
+      </w:r>
+      <w:r>
+        <w:t xml:space="preserve">R` for their regular monitoring and evaluation work (especially the INGOs country office teams).</w:t>
+      </w:r>
+    </w:p>
+    <w:bookmarkEnd w:id="31"/>
+    <w:bookmarkStart w:id="34" w:name="reference-documents-and-reading"/>
     <w:p>
       <w:pPr>
         <w:pStyle w:val="Heading2"/>
@@ -505,7 +2103,7 @@
         </w:numPr>
         <w:pStyle w:val="Compact"/>
       </w:pPr>
-      <w:hyperlink r:id="rId30"/>
+      <w:hyperlink r:id="rId32"/>
     </w:p>
     <w:p>
       <w:pPr>
@@ -515,9 +2113,9 @@
         </w:numPr>
         <w:pStyle w:val="Compact"/>
       </w:pPr>
-      <w:hyperlink r:id="rId31"/>
-    </w:p>
-    <w:bookmarkEnd w:id="32"/>
+      <w:hyperlink r:id="rId33"/>
+    </w:p>
+    <w:bookmarkEnd w:id="34"/>
     <w:sectPr/>
   </w:body>
 </w:document>
@@ -549,7 +2147,7 @@
 <file path=word/numbering.xml><?xml version="1.0" encoding="utf-8"?>
 <w:numbering xmlns:w="http://schemas.openxmlformats.org/wordprocessingml/2006/main">
   <w:abstractNum w:abstractNumId="990">
-    <w:nsid w:val="A990"/>
+    <w:nsid w:val="2c1ae401"/>
     <w:multiLevelType w:val="multilevel"/>
     <w:lvl w:ilvl="0">
       <w:numFmt w:val="bullet"/>
@@ -625,7 +2223,7 @@
     </w:lvl>
   </w:abstractNum>
   <w:abstractNum w:abstractNumId="991">
-    <w:nsid w:val="A991"/>
+    <w:nsid w:val="ea454b4c"/>
     <w:multiLevelType w:val="multilevel"/>
     <w:lvl w:ilvl="0">
       <w:numFmt w:val="bullet"/>
@@ -726,10 +2324,10 @@
   <w:docDefaults>
     <w:rPrDefault>
       <w:rPr>
-        <w:rFonts w:asciiTheme="minorHAnsi" w:cstheme="minorBidi" w:eastAsiaTheme="minorHAnsi" w:hAnsiTheme="minorHAnsi"/>
+        <w:rFonts w:asciiTheme="minorHAnsi" w:eastAsiaTheme="minorHAnsi" w:hAnsiTheme="minorHAnsi" w:cstheme="minorBidi"/>
         <w:sz w:val="24"/>
         <w:szCs w:val="24"/>
-        <w:lang w:bidi="ar-SA" w:eastAsia="en-US" w:val="en-US"/>
+        <w:lang w:val="en-US" w:eastAsia="en-US" w:bidi="ar-SA"/>
       </w:rPr>
     </w:rPrDefault>
     <w:pPrDefault>
@@ -738,35 +2336,35 @@
       </w:pPr>
     </w:pPrDefault>
   </w:docDefaults>
-  <w:latentStyles w:count="276" w:defLockedState="0" w:defQFormat="0" w:defSemiHidden="0" w:defUIPriority="0" w:defUnhideWhenUsed="0"/>
-  <w:style w:default="1" w:styleId="Normal" w:type="paragraph">
+  <w:latentStyles w:defLockedState="0" w:defUIPriority="0" w:defSemiHidden="0" w:defUnhideWhenUsed="0" w:defQFormat="0" w:count="276"/>
+  <w:style w:type="paragraph" w:default="1" w:styleId="Normal">
     <w:name w:val="Normal"/>
     <w:qFormat/>
   </w:style>
-  <w:style w:styleId="BodyText" w:type="paragraph">
+  <w:style w:type="paragraph" w:styleId="BodyText">
     <w:name w:val="Body Text"/>
     <w:basedOn w:val="Normal"/>
     <w:link w:val="BodyTextChar"/>
     <w:pPr>
-      <w:spacing w:after="180" w:before="180"/>
+      <w:spacing w:before="180" w:after="180"/>
     </w:pPr>
     <w:qFormat/>
   </w:style>
-  <w:style w:customStyle="1" w:styleId="FirstParagraph" w:type="paragraph">
+  <w:style w:type="paragraph" w:customStyle="1" w:styleId="FirstParagraph">
     <w:name w:val="First Paragraph"/>
     <w:basedOn w:val="BodyText"/>
     <w:next w:val="BodyText"/>
     <w:qFormat/>
   </w:style>
-  <w:style w:customStyle="1" w:styleId="Compact" w:type="paragraph">
+  <w:style w:type="paragraph" w:customStyle="1" w:styleId="Compact">
     <w:name w:val="Compact"/>
     <w:basedOn w:val="BodyText"/>
     <w:qFormat/>
     <w:pPr>
-      <w:spacing w:after="36" w:before="36"/>
+      <w:spacing w:before="36" w:after="36"/>
     </w:pPr>
   </w:style>
-  <w:style w:styleId="Title" w:type="paragraph">
+  <w:style w:type="paragraph" w:styleId="Title">
     <w:name w:val="Title"/>
     <w:basedOn w:val="Normal"/>
     <w:next w:val="BodyText"/>
@@ -774,19 +2372,19 @@
     <w:pPr>
       <w:keepNext/>
       <w:keepLines/>
-      <w:spacing w:after="240" w:before="480"/>
+      <w:spacing w:before="480" w:after="240"/>
       <w:jc w:val="center"/>
     </w:pPr>
     <w:rPr>
-      <w:rFonts w:asciiTheme="majorHAnsi" w:cstheme="majorBidi" w:eastAsiaTheme="majorEastAsia" w:hAnsiTheme="majorHAnsi"/>
+      <w:rFonts w:asciiTheme="majorHAnsi" w:eastAsiaTheme="majorEastAsia" w:hAnsiTheme="majorHAnsi" w:cstheme="majorBidi"/>
       <w:b/>
       <w:bCs/>
-      <w:color w:themeColor="accent1" w:themeShade="B5" w:val="345A8A"/>
+      <w:color w:val="345A8A" w:themeColor="accent1" w:themeShade="B5"/>
       <w:sz w:val="36"/>
       <w:szCs w:val="36"/>
     </w:rPr>
   </w:style>
-  <w:style w:styleId="Subtitle" w:type="paragraph">
+  <w:style w:type="paragraph" w:styleId="Subtitle">
     <w:name w:val="Subtitle"/>
     <w:basedOn w:val="Title"/>
     <w:next w:val="BodyText"/>
@@ -794,7 +2392,7 @@
     <w:pPr>
       <w:keepNext/>
       <w:keepLines/>
-      <w:spacing w:after="240" w:before="240"/>
+      <w:spacing w:before="240" w:after="240"/>
       <w:jc w:val="center"/>
     </w:pPr>
     <w:rPr>
@@ -802,7 +2400,7 @@
       <w:szCs w:val="30"/>
     </w:rPr>
   </w:style>
-  <w:style w:customStyle="1" w:styleId="Author" w:type="paragraph">
+  <w:style w:type="paragraph" w:customStyle="1" w:styleId="Author">
     <w:name w:val="Author"/>
     <w:next w:val="BodyText"/>
     <w:qFormat/>
@@ -812,7 +2410,7 @@
       <w:jc w:val="center"/>
     </w:pPr>
   </w:style>
-  <w:style w:styleId="Date" w:type="paragraph">
+  <w:style w:type="paragraph" w:styleId="Date">
     <w:name w:val="Date"/>
     <w:next w:val="BodyText"/>
     <w:qFormat/>
@@ -822,7 +2420,7 @@
       <w:jc w:val="center"/>
     </w:pPr>
   </w:style>
-  <w:style w:customStyle="1" w:styleId="Abstract" w:type="paragraph">
+  <w:style w:type="paragraph" w:customStyle="1" w:styleId="Abstract">
     <w:name w:val="Abstract"/>
     <w:basedOn w:val="Normal"/>
     <w:next w:val="BodyText"/>
@@ -830,14 +2428,14 @@
     <w:pPr>
       <w:keepNext/>
       <w:keepLines/>
-      <w:spacing w:after="300" w:before="300"/>
+      <w:spacing w:before="300" w:after="300"/>
     </w:pPr>
     <w:rPr>
       <w:sz w:val="20"/>
       <w:szCs w:val="20"/>
     </w:rPr>
   </w:style>
-  <w:style w:styleId="Bibliography" w:type="paragraph">
+  <w:style w:type="paragraph" w:styleId="Bibliography">
     <w:name w:val="Bibliography"/>
     <w:basedOn w:val="Normal"/>
     <w:next w:val="Bibliography"/>
@@ -845,7 +2443,7 @@
     <w:pPr/>
     <w:rPr/>
   </w:style>
-  <w:style w:styleId="Heading1" w:type="paragraph">
+  <w:style w:type="paragraph" w:styleId="Heading1">
     <w:name w:val="Heading 1"/>
     <w:basedOn w:val="Normal"/>
     <w:next w:val="BodyText"/>
@@ -854,19 +2452,19 @@
     <w:pPr>
       <w:keepNext/>
       <w:keepLines/>
-      <w:spacing w:after="0" w:before="480"/>
+      <w:spacing w:before="480" w:after="0"/>
       <w:outlineLvl w:val="0"/>
     </w:pPr>
     <w:rPr>
-      <w:rFonts w:asciiTheme="majorHAnsi" w:cstheme="majorBidi" w:eastAsiaTheme="majorEastAsia" w:hAnsiTheme="majorHAnsi"/>
+      <w:rFonts w:asciiTheme="majorHAnsi" w:eastAsiaTheme="majorEastAsia" w:hAnsiTheme="majorHAnsi" w:cstheme="majorBidi"/>
       <w:b/>
       <w:bCs/>
-      <w:color w:themeColor="accent1" w:val="4F81BD"/>
+      <w:color w:val="4F81BD" w:themeColor="accent1"/>
       <w:sz w:val="32"/>
       <w:szCs w:val="32"/>
     </w:rPr>
   </w:style>
-  <w:style w:styleId="Heading2" w:type="paragraph">
+  <w:style w:type="paragraph" w:styleId="Heading2">
     <w:name w:val="Heading 2"/>
     <w:basedOn w:val="Normal"/>
     <w:next w:val="BodyText"/>
@@ -876,19 +2474,19 @@
     <w:pPr>
       <w:keepNext/>
       <w:keepLines/>
-      <w:spacing w:after="0" w:before="200"/>
+      <w:spacing w:before="200" w:after="0"/>
       <w:outlineLvl w:val="1"/>
     </w:pPr>
     <w:rPr>
-      <w:rFonts w:asciiTheme="majorHAnsi" w:cstheme="majorBidi" w:eastAsiaTheme="majorEastAsia" w:hAnsiTheme="majorHAnsi"/>
+      <w:rFonts w:asciiTheme="majorHAnsi" w:eastAsiaTheme="majorEastAsia" w:hAnsiTheme="majorHAnsi" w:cstheme="majorBidi"/>
       <w:b/>
       <w:bCs/>
-      <w:color w:themeColor="accent1" w:val="4F81BD"/>
+      <w:color w:val="4F81BD" w:themeColor="accent1"/>
       <w:sz w:val="28"/>
       <w:szCs w:val="28"/>
     </w:rPr>
   </w:style>
-  <w:style w:styleId="Heading3" w:type="paragraph">
+  <w:style w:type="paragraph" w:styleId="Heading3">
     <w:name w:val="Heading 3"/>
     <w:basedOn w:val="Normal"/>
     <w:next w:val="BodyText"/>
@@ -898,19 +2496,19 @@
     <w:pPr>
       <w:keepNext/>
       <w:keepLines/>
-      <w:spacing w:after="0" w:before="200"/>
+      <w:spacing w:before="200" w:after="0"/>
       <w:outlineLvl w:val="2"/>
     </w:pPr>
     <w:rPr>
-      <w:rFonts w:asciiTheme="majorHAnsi" w:cstheme="majorBidi" w:eastAsiaTheme="majorEastAsia" w:hAnsiTheme="majorHAnsi"/>
+      <w:rFonts w:asciiTheme="majorHAnsi" w:eastAsiaTheme="majorEastAsia" w:hAnsiTheme="majorHAnsi" w:cstheme="majorBidi"/>
       <w:b/>
       <w:bCs/>
-      <w:color w:themeColor="accent1" w:val="4F81BD"/>
+      <w:color w:val="4F81BD" w:themeColor="accent1"/>
       <w:sz w:val="24"/>
       <w:szCs w:val="24"/>
     </w:rPr>
   </w:style>
-  <w:style w:styleId="Heading4" w:type="paragraph">
+  <w:style w:type="paragraph" w:styleId="Heading4">
     <w:name w:val="Heading 4"/>
     <w:basedOn w:val="Normal"/>
     <w:next w:val="BodyText"/>
@@ -920,19 +2518,19 @@
     <w:pPr>
       <w:keepNext/>
       <w:keepLines/>
-      <w:spacing w:after="0" w:before="200"/>
+      <w:spacing w:before="200" w:after="0"/>
       <w:outlineLvl w:val="3"/>
     </w:pPr>
     <w:rPr>
-      <w:rFonts w:asciiTheme="majorHAnsi" w:cstheme="majorBidi" w:eastAsiaTheme="majorEastAsia" w:hAnsiTheme="majorHAnsi"/>
+      <w:rFonts w:asciiTheme="majorHAnsi" w:eastAsiaTheme="majorEastAsia" w:hAnsiTheme="majorHAnsi" w:cstheme="majorBidi"/>
       <w:i/>
       <w:bCs/>
-      <w:color w:themeColor="accent1" w:val="4F81BD"/>
+      <w:color w:val="4F81BD" w:themeColor="accent1"/>
       <w:sz w:val="24"/>
       <w:szCs w:val="24"/>
     </w:rPr>
   </w:style>
-  <w:style w:styleId="Heading5" w:type="paragraph">
+  <w:style w:type="paragraph" w:styleId="Heading5">
     <w:name w:val="Heading 5"/>
     <w:basedOn w:val="Normal"/>
     <w:next w:val="BodyText"/>
@@ -942,18 +2540,18 @@
     <w:pPr>
       <w:keepNext/>
       <w:keepLines/>
-      <w:spacing w:after="0" w:before="200"/>
+      <w:spacing w:before="200" w:after="0"/>
       <w:outlineLvl w:val="4"/>
     </w:pPr>
     <w:rPr>
-      <w:rFonts w:asciiTheme="majorHAnsi" w:cstheme="majorBidi" w:eastAsiaTheme="majorEastAsia" w:hAnsiTheme="majorHAnsi"/>
+      <w:rFonts w:asciiTheme="majorHAnsi" w:eastAsiaTheme="majorEastAsia" w:hAnsiTheme="majorHAnsi" w:cstheme="majorBidi"/>
       <w:iCs/>
-      <w:color w:themeColor="accent1" w:val="4F81BD"/>
+      <w:color w:val="4F81BD" w:themeColor="accent1"/>
       <w:sz w:val="24"/>
       <w:szCs w:val="24"/>
     </w:rPr>
   </w:style>
-  <w:style w:styleId="Heading6" w:type="paragraph">
+  <w:style w:type="paragraph" w:styleId="Heading6">
     <w:name w:val="Heading 6"/>
     <w:basedOn w:val="Normal"/>
     <w:next w:val="BodyText"/>
@@ -963,17 +2561,17 @@
     <w:pPr>
       <w:keepNext/>
       <w:keepLines/>
-      <w:spacing w:after="0" w:before="200"/>
+      <w:spacing w:before="200" w:after="0"/>
       <w:outlineLvl w:val="5"/>
     </w:pPr>
     <w:rPr>
-      <w:rFonts w:asciiTheme="majorHAnsi" w:cstheme="majorBidi" w:eastAsiaTheme="majorEastAsia" w:hAnsiTheme="majorHAnsi"/>
-      <w:color w:themeColor="accent1" w:val="4F81BD"/>
+      <w:rFonts w:asciiTheme="majorHAnsi" w:eastAsiaTheme="majorEastAsia" w:hAnsiTheme="majorHAnsi" w:cstheme="majorBidi"/>
+      <w:color w:val="4F81BD" w:themeColor="accent1"/>
       <w:sz w:val="24"/>
       <w:szCs w:val="24"/>
     </w:rPr>
   </w:style>
-  <w:style w:styleId="Heading7" w:type="paragraph">
+  <w:style w:type="paragraph" w:styleId="Heading7">
     <w:name w:val="Heading 7"/>
     <w:basedOn w:val="Normal"/>
     <w:next w:val="BodyText"/>
@@ -983,17 +2581,17 @@
     <w:pPr>
       <w:keepNext/>
       <w:keepLines/>
-      <w:spacing w:after="0" w:before="200"/>
+      <w:spacing w:before="200" w:after="0"/>
       <w:outlineLvl w:val="6"/>
     </w:pPr>
     <w:rPr>
-      <w:rFonts w:asciiTheme="majorHAnsi" w:cstheme="majorBidi" w:eastAsiaTheme="majorEastAsia" w:hAnsiTheme="majorHAnsi"/>
-      <w:color w:themeColor="accent1" w:val="4F81BD"/>
+      <w:rFonts w:asciiTheme="majorHAnsi" w:eastAsiaTheme="majorEastAsia" w:hAnsiTheme="majorHAnsi" w:cstheme="majorBidi"/>
+      <w:color w:val="4F81BD" w:themeColor="accent1"/>
       <w:sz w:val="24"/>
       <w:szCs w:val="24"/>
     </w:rPr>
   </w:style>
-  <w:style w:styleId="Heading8" w:type="paragraph">
+  <w:style w:type="paragraph" w:styleId="Heading8">
     <w:name w:val="Heading 8"/>
     <w:basedOn w:val="Normal"/>
     <w:next w:val="BodyText"/>
@@ -1003,17 +2601,17 @@
     <w:pPr>
       <w:keepNext/>
       <w:keepLines/>
-      <w:spacing w:after="0" w:before="200"/>
+      <w:spacing w:before="200" w:after="0"/>
       <w:outlineLvl w:val="7"/>
     </w:pPr>
     <w:rPr>
-      <w:rFonts w:asciiTheme="majorHAnsi" w:cstheme="majorBidi" w:eastAsiaTheme="majorEastAsia" w:hAnsiTheme="majorHAnsi"/>
-      <w:color w:themeColor="accent1" w:val="4F81BD"/>
+      <w:rFonts w:asciiTheme="majorHAnsi" w:eastAsiaTheme="majorEastAsia" w:hAnsiTheme="majorHAnsi" w:cstheme="majorBidi"/>
+      <w:color w:val="4F81BD" w:themeColor="accent1"/>
       <w:sz w:val="24"/>
       <w:szCs w:val="24"/>
     </w:rPr>
   </w:style>
-  <w:style w:styleId="Heading9" w:type="paragraph">
+  <w:style w:type="paragraph" w:styleId="Heading9">
     <w:name w:val="Heading 9"/>
     <w:basedOn w:val="Normal"/>
     <w:next w:val="BodyText"/>
@@ -1023,17 +2621,17 @@
     <w:pPr>
       <w:keepNext/>
       <w:keepLines/>
-      <w:spacing w:after="0" w:before="200"/>
+      <w:spacing w:before="200" w:after="0"/>
       <w:outlineLvl w:val="8"/>
     </w:pPr>
     <w:rPr>
-      <w:rFonts w:asciiTheme="majorHAnsi" w:cstheme="majorBidi" w:eastAsiaTheme="majorEastAsia" w:hAnsiTheme="majorHAnsi"/>
-      <w:color w:themeColor="accent1" w:val="4F81BD"/>
+      <w:rFonts w:asciiTheme="majorHAnsi" w:eastAsiaTheme="majorEastAsia" w:hAnsiTheme="majorHAnsi" w:cstheme="majorBidi"/>
+      <w:color w:val="4F81BD" w:themeColor="accent1"/>
       <w:sz w:val="24"/>
       <w:szCs w:val="24"/>
     </w:rPr>
   </w:style>
-  <w:style w:styleId="BlockText" w:type="paragraph">
+  <w:style w:type="paragraph" w:styleId="BlockText">
     <w:name w:val="Block Text"/>
     <w:basedOn w:val="BodyText"/>
     <w:next w:val="BodyText"/>
@@ -1041,11 +2639,11 @@
     <w:unhideWhenUsed/>
     <w:qFormat/>
     <w:pPr>
-      <w:spacing w:after="100" w:before="100"/>
+      <w:spacing w:before="100" w:after="100"/>
       <w:ind w:firstLine="0" w:left="480" w:right="480"/>
     </w:pPr>
   </w:style>
-  <w:style w:styleId="FootnoteText" w:type="paragraph">
+  <w:style w:type="paragraph" w:styleId="FootnoteText">
     <w:name w:val="Footnote Text"/>
     <w:basedOn w:val="Normal"/>
     <w:next w:val="FootnoteText"/>
@@ -1053,30 +2651,30 @@
     <w:unhideWhenUsed/>
     <w:qFormat/>
   </w:style>
-  <w:style w:default="1" w:styleId="DefaultParagraphFont" w:type="character">
+  <w:style w:type="character" w:default="1" w:styleId="DefaultParagraphFont">
     <w:name w:val="Default Paragraph Font"/>
     <w:semiHidden/>
     <w:unhideWhenUsed/>
   </w:style>
-  <w:style w:default="1" w:styleId="Table" w:type="table">
+  <w:style w:type="table" w:default="1" w:styleId="Table">
     <w:name w:val="Table"/>
     <w:basedOn w:val="TableNormal"/>
     <w:semiHidden/>
     <w:unhideWhenUsed/>
     <w:qFormat/>
     <w:tblPr>
-      <w:tblInd w:type="dxa" w:w="0"/>
+      <w:tblInd w:w="0" w:type="dxa"/>
       <w:tblCellMar>
-        <w:top w:type="dxa" w:w="0"/>
-        <w:left w:type="dxa" w:w="108"/>
-        <w:bottom w:type="dxa" w:w="0"/>
-        <w:right w:type="dxa" w:w="108"/>
+        <w:top w:w="0" w:type="dxa"/>
+        <w:left w:w="108" w:type="dxa"/>
+        <w:bottom w:w="0" w:type="dxa"/>
+        <w:right w:w="108" w:type="dxa"/>
       </w:tblCellMar>
     </w:tblPr>
     <w:tblStylePr w:type="firstRow">
       <w:tblPr>
         <w:jc w:val="left"/>
-        <w:tblInd w:type="dxa" w:w="0"/>
+        <w:tblInd w:w="0" w:type="dxa"/>
       </w:tblPr>
       <w:trPr>
         <w:jc w:val="left"/>
@@ -1089,7 +2687,7 @@
       </w:tcPr>
     </w:tblStylePr>
   </w:style>
-  <w:style w:customStyle="1" w:styleId="DefinitionTerm" w:type="paragraph">
+  <w:style w:type="paragraph" w:customStyle="1" w:styleId="DefinitionTerm">
     <w:name w:val="Definition Term"/>
     <w:basedOn w:val="Normal"/>
     <w:next w:val="Definition"/>
@@ -1102,49 +2700,49 @@
       <w:b/>
     </w:rPr>
   </w:style>
-  <w:style w:customStyle="1" w:styleId="Definition" w:type="paragraph">
+  <w:style w:type="paragraph" w:customStyle="1" w:styleId="Definition">
     <w:name w:val="Definition"/>
     <w:basedOn w:val="Normal"/>
   </w:style>
-  <w:style w:styleId="Caption" w:type="paragraph">
+  <w:style w:type="paragraph" w:styleId="Caption">
     <w:name w:val="Caption"/>
     <w:basedOn w:val="Normal"/>
     <w:link w:val="BodyTextChar"/>
     <w:pPr>
-      <w:spacing w:after="120" w:before="0"/>
+      <w:spacing w:before="0" w:after="120"/>
     </w:pPr>
     <w:rPr>
       <w:i/>
     </w:rPr>
   </w:style>
-  <w:style w:customStyle="1" w:styleId="TableCaption" w:type="paragraph">
+  <w:style w:type="paragraph" w:customStyle="1" w:styleId="TableCaption">
     <w:name w:val="Table Caption"/>
     <w:basedOn w:val="Caption"/>
     <w:pPr>
       <w:keepNext/>
     </w:pPr>
   </w:style>
-  <w:style w:customStyle="1" w:styleId="ImageCaption" w:type="paragraph">
+  <w:style w:type="paragraph" w:customStyle="1" w:styleId="ImageCaption">
     <w:name w:val="Image Caption"/>
     <w:basedOn w:val="Caption"/>
   </w:style>
-  <w:style w:customStyle="1" w:styleId="Figure" w:type="paragraph">
+  <w:style w:type="paragraph" w:customStyle="1" w:styleId="Figure">
     <w:name w:val="Figure"/>
     <w:basedOn w:val="Normal"/>
   </w:style>
-  <w:style w:customStyle="1" w:styleId="CaptionedFigure" w:type="paragraph">
+  <w:style w:type="paragraph" w:customStyle="1" w:styleId="CaptionedFigure">
     <w:name w:val="Captioned Figure"/>
     <w:basedOn w:val="Figure"/>
     <w:pPr>
       <w:keepNext/>
     </w:pPr>
   </w:style>
-  <w:style w:customStyle="1" w:styleId="BodyTextChar" w:type="character">
+  <w:style w:type="character" w:customStyle="1" w:styleId="BodyTextChar">
     <w:name w:val="Body Text Char"/>
     <w:basedOn w:val="DefaultParagraphFont"/>
     <w:link w:val="BodyText"/>
   </w:style>
-  <w:style w:customStyle="1" w:styleId="VerbatimChar" w:type="character">
+  <w:style w:type="character" w:customStyle="1" w:styleId="VerbatimChar">
     <w:name w:val="Verbatim Char"/>
     <w:basedOn w:val="BodyTextChar"/>
     <w:rPr>
@@ -1152,25 +2750,25 @@
       <w:sz w:val="22"/>
     </w:rPr>
   </w:style>
-  <w:style w:customStyle="1" w:styleId="SectionNumber" w:type="character">
+  <w:style w:type="character" w:customStyle="1" w:styleId="SectionNumber">
     <w:name w:val="Section Number"/>
     <w:basedOn w:val="BodyTextChar"/>
   </w:style>
-  <w:style w:styleId="FootnoteReference" w:type="character">
+  <w:style w:type="character" w:styleId="FootnoteReference">
     <w:name w:val="Footnote Reference"/>
     <w:basedOn w:val="BodyTextChar"/>
     <w:rPr>
       <w:vertAlign w:val="superscript"/>
     </w:rPr>
   </w:style>
-  <w:style w:styleId="Hyperlink" w:type="character">
+  <w:style w:type="character" w:styleId="Hyperlink">
     <w:name w:val="Hyperlink"/>
     <w:basedOn w:val="BodyTextChar"/>
     <w:rPr>
-      <w:color w:themeColor="accent1" w:val="4F81BD"/>
-    </w:rPr>
-  </w:style>
-  <w:style w:styleId="TOCHeading" w:type="paragraph">
+      <w:color w:val="4F81BD" w:themeColor="accent1"/>
+    </w:rPr>
+  </w:style>
+  <w:style w:type="paragraph" w:styleId="TOCHeading">
     <w:name w:val="TOC Heading"/>
     <w:basedOn w:val="Heading1"/>
     <w:next w:val="BodyText"/>
@@ -1182,10 +2780,10 @@
       <w:outlineLvl w:val="9"/>
     </w:pPr>
     <w:rPr>
-      <w:rFonts w:asciiTheme="majorHAnsi" w:cstheme="majorBidi" w:eastAsiaTheme="majorEastAsia" w:hAnsiTheme="majorHAnsi"/>
+      <w:rFonts w:asciiTheme="majorHAnsi" w:eastAsiaTheme="majorEastAsia" w:hAnsiTheme="majorHAnsi" w:cstheme="majorBidi"/>
       <w:b w:val="0"/>
       <w:bCs w:val="0"/>
-      <w:color w:themeColor="accent1" w:themeShade="BF" w:val="365F91"/>
+      <w:color w:val="365F91" w:themeColor="accent1" w:themeShade="BF"/>
     </w:rPr>
   </w:style>
   <w:style w:type="paragraph" w:customStyle="1" w:styleId="SourceCode">

</xml_diff>